<commit_message>
Se agregaron cosas para investigar y ampliar
</commit_message>
<xml_diff>
--- a/LuisTomasQuiroga.docx
+++ b/LuisTomasQuiroga.docx
@@ -548,7 +548,15 @@
         <w:t xml:space="preserve"> son locales y</w:t>
       </w:r>
       <w:r>
-        <w:t xml:space="preserve"> sólo tienen un display </w:t>
+        <w:t xml:space="preserve"> sólo tienen un </w:t>
+      </w:r>
+      <w:proofErr w:type="spellStart"/>
+      <w:r>
+        <w:t>display</w:t>
+      </w:r>
+      <w:proofErr w:type="spellEnd"/>
+      <w:r>
+        <w:t xml:space="preserve"> </w:t>
       </w:r>
       <w:r>
         <w:t>para indicar la variable medida</w:t>
@@ -610,22 +618,43 @@
     <w:p>
       <w:pPr>
         <w:pStyle w:val="Sinespaciado"/>
-      </w:pPr>
-      <w:r>
-        <w:t xml:space="preserve"># Explicar proceso de recuperación secundaria / pozos inyectores. Explicar si hay límites en el caudal medido. Hablar sobre qué se realiza el control para controlar el caudal. </w:t>
-      </w:r>
-    </w:p>
-    <w:p>
-      <w:pPr>
-        <w:pStyle w:val="Sinespaciado"/>
-      </w:pPr>
-      <w:r>
+        <w:rPr>
+          <w:color w:val="FF0000"/>
+        </w:rPr>
+      </w:pPr>
+      <w:r>
+        <w:t xml:space="preserve"># </w:t>
+      </w:r>
+      <w:r>
+        <w:rPr>
+          <w:color w:val="FF0000"/>
+        </w:rPr>
+        <w:t xml:space="preserve">Explicar proceso de recuperación secundaria / pozos inyectores. Explicar si hay límites en el caudal medido. Hablar sobre qué se realiza el control para controlar el caudal. </w:t>
+      </w:r>
+    </w:p>
+    <w:p>
+      <w:pPr>
+        <w:pStyle w:val="Sinespaciado"/>
+        <w:rPr>
+          <w:color w:val="FF0000"/>
+        </w:rPr>
+      </w:pPr>
+      <w:r>
+        <w:rPr>
+          <w:color w:val="FF0000"/>
+        </w:rPr>
         <w:t>Explicar función detallada del uso de las válvulas.</w:t>
       </w:r>
       <w:r>
+        <w:rPr>
+          <w:color w:val="FF0000"/>
+        </w:rPr>
         <w:t xml:space="preserve"> Explicar cuánto tiempo lleva una recuperación y cada cuánto abren y cierran las válvulas.</w:t>
       </w:r>
       <w:r>
+        <w:rPr>
+          <w:color w:val="FF0000"/>
+        </w:rPr>
         <w:t xml:space="preserve"> Detallar tiempos de cuadrilla.</w:t>
       </w:r>
     </w:p>
@@ -637,15 +666,27 @@
         <w:t>Poner primero SOLUCIONES EXISTENTES Y LUEGO LA PROPUESTA.</w:t>
       </w:r>
       <w:r>
-        <w:t xml:space="preserve"> Averiguar qué distancias se podría alcanzar aplicandolo en otra área o en otro mercado.</w:t>
-      </w:r>
-    </w:p>
-    <w:p>
-      <w:pPr>
-        <w:pStyle w:val="Sinespaciado"/>
-      </w:pPr>
-      <w:r>
-        <w:t>Pensar otras variables a medir: seguridad, temperatura, etc. Ver la parte mecánica de puesta del tablero</w:t>
+        <w:t xml:space="preserve"> Averiguar qué distancias se podría alcanzar aplic</w:t>
+      </w:r>
+      <w:r>
+        <w:t>á</w:t>
+      </w:r>
+      <w:r>
+        <w:t>ndolo en otra área o en otro mercado.</w:t>
+      </w:r>
+    </w:p>
+    <w:p>
+      <w:pPr>
+        <w:pStyle w:val="Sinespaciado"/>
+      </w:pPr>
+      <w:r>
+        <w:t xml:space="preserve">Pensar otras variables a medir: seguridad, temperatura, etc. </w:t>
+      </w:r>
+      <w:r>
+        <w:rPr>
+          <w:color w:val="FF0000"/>
+        </w:rPr>
+        <w:t>Ver la parte mecánica de puesta del tablero</w:t>
       </w:r>
     </w:p>
     <w:p>
@@ -689,7 +730,15 @@
         <w:t xml:space="preserve"> inalámbrica</w:t>
       </w:r>
       <w:r>
-        <w:t xml:space="preserve"> LoRa, la cual es de muy largo alcance y bajo consumo con una tasa de transferencia</w:t>
+        <w:t xml:space="preserve"> </w:t>
+      </w:r>
+      <w:proofErr w:type="spellStart"/>
+      <w:r>
+        <w:t>LoRa</w:t>
+      </w:r>
+      <w:proofErr w:type="spellEnd"/>
+      <w:r>
+        <w:t>, la cual es de muy largo alcance y bajo consumo con una tasa de transferencia</w:t>
       </w:r>
       <w:r>
         <w:t xml:space="preserve"> de datos</w:t>
@@ -835,7 +884,15 @@
         <w:pStyle w:val="Sinespaciado"/>
       </w:pPr>
       <w:r>
-        <w:t>IMPORTANTE: Si bien se adjuntan las especificaciones, solicitamos un breve comentario resultado del análisis que se realizó del producto, a fin de entender rápidamente por que se considera competencia.</w:t>
+        <w:t xml:space="preserve">IMPORTANTE: Si bien se adjuntan las especificaciones, solicitamos un breve comentario resultado del análisis que se realizó del producto, a fin de entender rápidamente </w:t>
+      </w:r>
+      <w:proofErr w:type="spellStart"/>
+      <w:r>
+        <w:t>por que</w:t>
+      </w:r>
+      <w:proofErr w:type="spellEnd"/>
+      <w:r>
+        <w:t xml:space="preserve"> se considera competencia.</w:t>
       </w:r>
     </w:p>
     <w:p>
@@ -976,13 +1033,23 @@
                 <w:szCs w:val="16"/>
               </w:rPr>
             </w:pPr>
+            <w:proofErr w:type="spellStart"/>
             <w:r>
               <w:rPr>
                 <w:b/>
                 <w:sz w:val="16"/>
                 <w:szCs w:val="16"/>
               </w:rPr>
-              <w:t>Indice satisfacción</w:t>
+              <w:t>Indice</w:t>
+            </w:r>
+            <w:proofErr w:type="spellEnd"/>
+            <w:r>
+              <w:rPr>
+                <w:b/>
+                <w:sz w:val="16"/>
+                <w:szCs w:val="16"/>
+              </w:rPr>
+              <w:t xml:space="preserve"> satisfacción</w:t>
             </w:r>
           </w:p>
         </w:tc>
@@ -1559,12 +1626,38 @@
     <w:p>
       <w:pPr>
         <w:pStyle w:val="Sinespaciado"/>
-      </w:pPr>
-      <w:r>
-        <w:t>#Preguntar sobre normativas.</w:t>
-      </w:r>
-      <w:r>
-        <w:t xml:space="preserve"> Banda de Frecuencias de operación LoRa.</w:t>
+        <w:rPr>
+          <w:color w:val="FF0000"/>
+        </w:rPr>
+      </w:pPr>
+      <w:r>
+        <w:t>#</w:t>
+      </w:r>
+      <w:r>
+        <w:rPr>
+          <w:color w:val="FF0000"/>
+        </w:rPr>
+        <w:t>Preguntar sobre normativas.</w:t>
+      </w:r>
+      <w:r>
+        <w:rPr>
+          <w:color w:val="FF0000"/>
+        </w:rPr>
+        <w:t xml:space="preserve"> Banda de Frecuencias de operación </w:t>
+      </w:r>
+      <w:proofErr w:type="spellStart"/>
+      <w:r>
+        <w:rPr>
+          <w:color w:val="FF0000"/>
+        </w:rPr>
+        <w:t>LoRa</w:t>
+      </w:r>
+      <w:proofErr w:type="spellEnd"/>
+      <w:r>
+        <w:rPr>
+          <w:color w:val="FF0000"/>
+        </w:rPr>
+        <w:t>.</w:t>
       </w:r>
     </w:p>
     <w:p>

</xml_diff>

<commit_message>
Se agregaron cosas de factibilidad técnica y normativas.
</commit_message>
<xml_diff>
--- a/LuisTomasQuiroga.docx
+++ b/LuisTomasQuiroga.docx
@@ -536,10 +536,13 @@
         <w:t xml:space="preserve">de </w:t>
       </w:r>
       <w:r>
-        <w:t>recuperación secundaria”. Estos distribuidores se ubican a 2/</w:t>
-      </w:r>
-      <w:r>
-        <w:t xml:space="preserve">3 </w:t>
+        <w:t xml:space="preserve">recuperación secundaria”. Estos distribuidores </w:t>
+      </w:r>
+      <w:r>
+        <w:t>pueden estar ubicados desde 2 hasta 4</w:t>
+      </w:r>
+      <w:r>
+        <w:t xml:space="preserve"> </w:t>
       </w:r>
       <w:r>
         <w:t>km de los pozos y los caudalímetros que tienen actualmente</w:t>
@@ -548,264 +551,371 @@
         <w:t xml:space="preserve"> son locales y</w:t>
       </w:r>
       <w:r>
-        <w:t xml:space="preserve"> sólo tienen un </w:t>
-      </w:r>
-      <w:proofErr w:type="spellStart"/>
-      <w:r>
-        <w:t>display</w:t>
-      </w:r>
-      <w:proofErr w:type="spellEnd"/>
+        <w:t xml:space="preserve"> sólo tienen un display </w:t>
+      </w:r>
+      <w:r>
+        <w:t>para indicar la variable medida</w:t>
+      </w:r>
+      <w:r>
+        <w:t xml:space="preserve"> con la electrónica asociada</w:t>
+      </w:r>
+      <w:r>
+        <w:t xml:space="preserve">, lo </w:t>
+      </w:r>
+      <w:r>
+        <w:t xml:space="preserve">que obliga a tener que </w:t>
+      </w:r>
+      <w:r>
+        <w:t>pagar a una cuadrilla para que vaya</w:t>
+      </w:r>
+      <w:r>
+        <w:t xml:space="preserve"> presencialmente </w:t>
+      </w:r>
+      <w:r>
+        <w:t>al lugar y tome nota d</w:t>
+      </w:r>
+      <w:r>
+        <w:t>el caudal que fluye por tal cañería de tal pozo</w:t>
+      </w:r>
+      <w:r>
+        <w:t>, en lugar de que esté realizando otras tareas y evitando, además, la exposición de la cuadrilla a una zona de riesgo</w:t>
+      </w:r>
+      <w:r>
+        <w:t xml:space="preserve">. No hay telemetría en la zona debido al </w:t>
+      </w:r>
+      <w:r>
+        <w:t xml:space="preserve">alto </w:t>
+      </w:r>
+      <w:r>
+        <w:t>costo que produce llevar la energía al sitio y ubicar allí una RTU</w:t>
+      </w:r>
+      <w:r>
+        <w:t xml:space="preserve"> con baterías</w:t>
+      </w:r>
+      <w:r>
+        <w:t>, paneles solares</w:t>
+      </w:r>
+      <w:r>
+        <w:t xml:space="preserve"> y otros materiales</w:t>
+      </w:r>
+      <w:r>
+        <w:t>.</w:t>
+      </w:r>
       <w:r>
         <w:t xml:space="preserve"> </w:t>
       </w:r>
-      <w:r>
-        <w:t>para indicar la variable medida</w:t>
-      </w:r>
-      <w:r>
-        <w:t xml:space="preserve"> con la electrónica asociada</w:t>
-      </w:r>
-      <w:r>
-        <w:t xml:space="preserve">, lo </w:t>
-      </w:r>
-      <w:r>
-        <w:t xml:space="preserve">que obliga a tener que </w:t>
-      </w:r>
-      <w:r>
-        <w:t>pagar a una cuadrilla para que vaya</w:t>
-      </w:r>
-      <w:r>
-        <w:t xml:space="preserve"> presencialmente </w:t>
-      </w:r>
-      <w:r>
-        <w:t>al lugar y tome nota d</w:t>
-      </w:r>
-      <w:r>
-        <w:t>el caudal que fluye por tal cañería de tal pozo</w:t>
-      </w:r>
-      <w:r>
-        <w:t>, en lugar de que esté realizando otras tareas y evitando, además, la exposición de la cuadrilla a una zona de riesgo</w:t>
-      </w:r>
-      <w:r>
-        <w:t xml:space="preserve">. No hay telemetría en la zona debido al </w:t>
-      </w:r>
-      <w:r>
-        <w:t xml:space="preserve">alto </w:t>
-      </w:r>
-      <w:r>
-        <w:t>costo que produce llevar la energía al sitio y ubicar allí una RTU</w:t>
-      </w:r>
-      <w:r>
-        <w:t xml:space="preserve"> con baterías</w:t>
-      </w:r>
-      <w:r>
-        <w:t>, paneles solares</w:t>
-      </w:r>
-      <w:r>
-        <w:t xml:space="preserve"> y otros materiales</w:t>
+    </w:p>
+    <w:p>
+      <w:pPr>
+        <w:pStyle w:val="Sinespaciado"/>
+      </w:pPr>
+    </w:p>
+    <w:p>
+      <w:pPr>
+        <w:pStyle w:val="Sinespaciado"/>
+      </w:pPr>
+    </w:p>
+    <w:p>
+      <w:pPr>
+        <w:pStyle w:val="Sinespaciado"/>
+      </w:pPr>
+      <w:r>
+        <w:t>####Agregado#####</w:t>
+      </w:r>
+    </w:p>
+    <w:p>
+      <w:pPr>
+        <w:pStyle w:val="Sinespaciado"/>
+      </w:pPr>
+      <w:r>
+        <w:t xml:space="preserve">La recuperación secundaria se realiza en pozos denominados “pozos inyectores”. Se los llama así porque en el proceso de extracción de petróleo hay un momento en el cual deja de haber presión para poder extraer el petróleo de la manera tradicional dejando todavía petróleo crudo aún por extraer en el fondo. Es ahí cuando se inyecta agua a presión para remover lo que queda y poder </w:t>
+      </w:r>
+      <w:r>
+        <w:t>aprovechar al máximo la extracción en la formación</w:t>
+      </w:r>
+      <w:r>
+        <w:t>. A la salida de estos pozos inyectores sale el petróleo mezclado con agua que luego irá a una planta de tratamiento con piletones y mediante procesos se procederá a realizar la separación de los químicos. El agua que se recupera vuelve a reutilizarse</w:t>
+      </w:r>
+      <w:r>
+        <w:t xml:space="preserve">, por eso es importante tener el control del caudal que se está inyectando en caso de tener que </w:t>
+      </w:r>
+      <w:r>
+        <w:t>reponer agua al circuito de cañerías ya que pueden haber pérdidas en el proceso.</w:t>
+      </w:r>
+    </w:p>
+    <w:p>
+      <w:pPr>
+        <w:pStyle w:val="Sinespaciado"/>
+      </w:pPr>
+    </w:p>
+    <w:p>
+      <w:pPr>
+        <w:pStyle w:val="Sinespaciado"/>
+      </w:pPr>
+      <w:r>
+        <w:t xml:space="preserve">El control se realiza sobre la presión de las bombas que </w:t>
+      </w:r>
+      <w:r>
+        <w:t>llevan el agua, por un caño principal, al distribuidor. Esto se realiza</w:t>
+      </w:r>
+      <w:r>
+        <w:t xml:space="preserve"> en otro lugar a “X” distancia del distribuidor.</w:t>
+      </w:r>
+    </w:p>
+    <w:p>
+      <w:pPr>
+        <w:pStyle w:val="Sinespaciado"/>
+        <w:rPr>
+          <w:u w:val="single"/>
+        </w:rPr>
+      </w:pPr>
+    </w:p>
+    <w:p>
+      <w:pPr>
+        <w:pStyle w:val="Sinespaciado"/>
+        <w:rPr>
+          <w:color w:val="FF0000"/>
+        </w:rPr>
+      </w:pPr>
+      <w:r>
+        <w:t xml:space="preserve"># </w:t>
+      </w:r>
+      <w:r>
+        <w:rPr>
+          <w:color w:val="FF0000"/>
+        </w:rPr>
+        <w:t xml:space="preserve">Explicar si hay límites en el caudal medido. Hablar sobre qué se realiza el control para controlar el caudal. </w:t>
+      </w:r>
+    </w:p>
+    <w:p>
+      <w:pPr>
+        <w:pStyle w:val="Sinespaciado"/>
+        <w:rPr>
+          <w:color w:val="FF0000"/>
+        </w:rPr>
+      </w:pPr>
+      <w:r>
+        <w:rPr>
+          <w:color w:val="FF0000"/>
+        </w:rPr>
+        <w:t>Explicar función detallada del uso de las válvulas.</w:t>
+      </w:r>
+      <w:r>
+        <w:rPr>
+          <w:color w:val="FF0000"/>
+        </w:rPr>
+        <w:t xml:space="preserve"> Explicar cuánto tiempo lleva una recuperación y cada cuánto abren y cierran las válvulas.</w:t>
+      </w:r>
+      <w:r>
+        <w:rPr>
+          <w:color w:val="FF0000"/>
+        </w:rPr>
+        <w:t xml:space="preserve"> Detallar tiempos de cuadrilla.</w:t>
+      </w:r>
+    </w:p>
+    <w:p>
+      <w:pPr>
+        <w:pStyle w:val="Sinespaciado"/>
+        <w:rPr>
+          <w:color w:val="FF0000"/>
+        </w:rPr>
+      </w:pPr>
+      <w:r>
+        <w:rPr>
+          <w:color w:val="FF0000"/>
+        </w:rPr>
+        <w:t>Poner primero SOLUCIONES EXISTENTES Y LUEGO LA PROPUESTA.</w:t>
+      </w:r>
+      <w:r>
+        <w:rPr>
+          <w:color w:val="FF0000"/>
+        </w:rPr>
+        <w:t xml:space="preserve"> Averiguar qué distancias se podría alcanzar aplic</w:t>
+      </w:r>
+      <w:r>
+        <w:rPr>
+          <w:color w:val="FF0000"/>
+        </w:rPr>
+        <w:t>á</w:t>
+      </w:r>
+      <w:r>
+        <w:rPr>
+          <w:color w:val="FF0000"/>
+        </w:rPr>
+        <w:t>ndolo en otra área o en otro mercado.</w:t>
+      </w:r>
+    </w:p>
+    <w:p>
+      <w:pPr>
+        <w:pStyle w:val="Sinespaciado"/>
+        <w:rPr>
+          <w:color w:val="FF0000"/>
+        </w:rPr>
+      </w:pPr>
+      <w:r>
+        <w:rPr>
+          <w:color w:val="FF0000"/>
+        </w:rPr>
+        <w:t>Pensar otras variables a medir: seguridad, temperatura, etc.</w:t>
+      </w:r>
+      <w:r>
+        <w:t xml:space="preserve"> </w:t>
+      </w:r>
+      <w:r>
+        <w:rPr>
+          <w:color w:val="FF0000"/>
+        </w:rPr>
+        <w:t>Ver la parte mecánica de puesta del tablero</w:t>
+      </w:r>
+      <w:r>
+        <w:rPr>
+          <w:color w:val="FF0000"/>
+        </w:rPr>
+        <w:t>. Ver qué solución inalámbrica podría implementarse actualmente pero que resulta costosa y por eso no lo hacen.</w:t>
+      </w:r>
+    </w:p>
+    <w:p>
+      <w:pPr>
+        <w:pStyle w:val="Sinespaciado"/>
+      </w:pPr>
+      <w:r>
+        <w:rPr>
+          <w:color w:val="FF0000"/>
+        </w:rPr>
+        <w:t>Raíz cuadrada de 340 es la visión de un poste a 15m donde se encuentra el gw.</w:t>
+      </w:r>
+      <w:r>
+        <w:rPr>
+          <w:color w:val="FF0000"/>
+        </w:rPr>
+        <w:t xml:space="preserve"> Cada 15/16km hay que poner un repetidor.</w:t>
+      </w:r>
+      <w:r>
+        <w:rPr>
+          <w:color w:val="FF0000"/>
+        </w:rPr>
+        <w:t xml:space="preserve"> Plano de instalación se podrá conseguir?</w:t>
+      </w:r>
+      <w:r>
+        <w:rPr>
+          <w:color w:val="FF0000"/>
+        </w:rPr>
+        <w:t xml:space="preserve"> Importante calcular las distancias al gw, repetidores LoRa, etc.</w:t>
+      </w:r>
+    </w:p>
+    <w:p>
+      <w:pPr>
+        <w:pStyle w:val="Sinespaciado"/>
+      </w:pPr>
+    </w:p>
+    <w:p>
+      <w:pPr>
+        <w:pStyle w:val="Sinespaciado"/>
+        <w:rPr>
+          <w:b/>
+          <w:i/>
+          <w:sz w:val="28"/>
+          <w:szCs w:val="28"/>
+        </w:rPr>
+      </w:pPr>
+      <w:r>
+        <w:rPr>
+          <w:b/>
+          <w:i/>
+          <w:sz w:val="28"/>
+          <w:szCs w:val="28"/>
+        </w:rPr>
+        <w:t>2.-DESCRIPCIÓN DE LA SOLUCIÓN PROPUESTA</w:t>
+      </w:r>
+    </w:p>
+    <w:p>
+      <w:pPr>
+        <w:pStyle w:val="Sinespaciado"/>
+      </w:pPr>
+    </w:p>
+    <w:p>
+      <w:pPr>
+        <w:pStyle w:val="Sinespaciado"/>
+      </w:pPr>
+      <w:r>
+        <w:t>Se propuso como solución para poder realizar una telemetría a bajo costo, la aplicación de la tecnología de comunicación</w:t>
+      </w:r>
+      <w:r>
+        <w:t xml:space="preserve"> inalámbrica</w:t>
+      </w:r>
+      <w:r>
+        <w:t xml:space="preserve"> LoRa, la cual es de muy largo alcance y bajo consumo con </w:t>
+      </w:r>
+      <w:r>
+        <w:lastRenderedPageBreak/>
+        <w:t>una tasa de transferencia</w:t>
+      </w:r>
+      <w:r>
+        <w:t xml:space="preserve"> de datos</w:t>
+      </w:r>
+      <w:r>
+        <w:t xml:space="preserve"> muy baja. Se tomará la frecuencia de la señal proveniente del pickup magnético del caudalímetro instalado, se realizará el cálculo del caudal y se enviará, mediante la tecnología mencionada, </w:t>
+      </w:r>
+      <w:r>
+        <w:t>a una central de monitoreo</w:t>
+      </w:r>
+      <w:r>
+        <w:t xml:space="preserve"> reduciendo los costos </w:t>
+      </w:r>
+      <w:r>
+        <w:t xml:space="preserve">de materiales </w:t>
+      </w:r>
+      <w:r>
+        <w:t>al máximo</w:t>
       </w:r>
       <w:r>
         <w:t>.</w:t>
       </w:r>
+    </w:p>
+    <w:p>
+      <w:pPr>
+        <w:pStyle w:val="Sinespaciado"/>
+      </w:pPr>
+    </w:p>
+    <w:p>
+      <w:pPr>
+        <w:pStyle w:val="Sinespaciado"/>
+        <w:rPr>
+          <w:b/>
+          <w:i/>
+          <w:sz w:val="28"/>
+          <w:szCs w:val="28"/>
+        </w:rPr>
+      </w:pPr>
+      <w:r>
+        <w:rPr>
+          <w:b/>
+          <w:i/>
+          <w:sz w:val="28"/>
+          <w:szCs w:val="28"/>
+        </w:rPr>
+        <w:t>3.- SOLUCIONES EXISTENTES</w:t>
+      </w:r>
+    </w:p>
+    <w:p>
+      <w:pPr>
+        <w:pStyle w:val="Sinespaciado"/>
+      </w:pPr>
+      <w:r>
+        <w:t>La solución alternativa cableada es muy costosa para poder implementarse debido a las largas distancias involucradas. Tampoco es viable, económicamente, la instalación de una RTU con PLC, radio, borneras, UPS, fuente y otros materiales necesarios para la adquisición del dato de cada cañería. Por otro lado, para el monitoreo</w:t>
+      </w:r>
+      <w:r>
+        <w:t>,</w:t>
+      </w:r>
+      <w:r>
+        <w:t xml:space="preserve"> el costo de la programación e instalación de un SCADA resulta también poco viable en términos económicos. Es por esto, que actualmente, envían una cuadrilla a la zona a tomar los datos manualmente. Esto </w:t>
+      </w:r>
+      <w:r>
+        <w:t>resulta también</w:t>
+      </w:r>
       <w:r>
         <w:t xml:space="preserve"> </w:t>
       </w:r>
-    </w:p>
-    <w:p>
-      <w:pPr>
-        <w:pStyle w:val="Sinespaciado"/>
-      </w:pPr>
-    </w:p>
-    <w:p>
-      <w:pPr>
-        <w:pStyle w:val="Sinespaciado"/>
-        <w:rPr>
-          <w:color w:val="FF0000"/>
-        </w:rPr>
-      </w:pPr>
-      <w:r>
-        <w:t xml:space="preserve"># </w:t>
-      </w:r>
-      <w:r>
-        <w:rPr>
-          <w:color w:val="FF0000"/>
-        </w:rPr>
-        <w:t xml:space="preserve">Explicar proceso de recuperación secundaria / pozos inyectores. Explicar si hay límites en el caudal medido. Hablar sobre qué se realiza el control para controlar el caudal. </w:t>
-      </w:r>
-    </w:p>
-    <w:p>
-      <w:pPr>
-        <w:pStyle w:val="Sinespaciado"/>
-        <w:rPr>
-          <w:color w:val="FF0000"/>
-        </w:rPr>
-      </w:pPr>
-      <w:r>
-        <w:rPr>
-          <w:color w:val="FF0000"/>
-        </w:rPr>
-        <w:t>Explicar función detallada del uso de las válvulas.</w:t>
-      </w:r>
-      <w:r>
-        <w:rPr>
-          <w:color w:val="FF0000"/>
-        </w:rPr>
-        <w:t xml:space="preserve"> Explicar cuánto tiempo lleva una recuperación y cada cuánto abren y cierran las válvulas.</w:t>
-      </w:r>
-      <w:r>
-        <w:rPr>
-          <w:color w:val="FF0000"/>
-        </w:rPr>
-        <w:t xml:space="preserve"> Detallar tiempos de cuadrilla.</w:t>
-      </w:r>
-    </w:p>
-    <w:p>
-      <w:pPr>
-        <w:pStyle w:val="Sinespaciado"/>
-      </w:pPr>
-      <w:r>
-        <w:t>Poner primero SOLUCIONES EXISTENTES Y LUEGO LA PROPUESTA.</w:t>
-      </w:r>
-      <w:r>
-        <w:t xml:space="preserve"> Averiguar qué distancias se podría alcanzar aplic</w:t>
-      </w:r>
-      <w:r>
-        <w:t>á</w:t>
-      </w:r>
-      <w:r>
-        <w:t>ndolo en otra área o en otro mercado.</w:t>
-      </w:r>
-    </w:p>
-    <w:p>
-      <w:pPr>
-        <w:pStyle w:val="Sinespaciado"/>
-      </w:pPr>
-      <w:r>
-        <w:t xml:space="preserve">Pensar otras variables a medir: seguridad, temperatura, etc. </w:t>
-      </w:r>
-      <w:r>
-        <w:rPr>
-          <w:color w:val="FF0000"/>
-        </w:rPr>
-        <w:t>Ver la parte mecánica de puesta del tablero</w:t>
-      </w:r>
-    </w:p>
-    <w:p>
-      <w:pPr>
-        <w:pStyle w:val="Sinespaciado"/>
-      </w:pPr>
-    </w:p>
-    <w:p>
-      <w:pPr>
-        <w:pStyle w:val="Sinespaciado"/>
-        <w:rPr>
-          <w:b/>
-          <w:i/>
-          <w:sz w:val="28"/>
-          <w:szCs w:val="28"/>
-        </w:rPr>
-      </w:pPr>
-      <w:r>
-        <w:rPr>
-          <w:b/>
-          <w:i/>
-          <w:sz w:val="28"/>
-          <w:szCs w:val="28"/>
-        </w:rPr>
-        <w:t>2.-DESCRIPCIÓN DE LA SOLUCIÓN PROPUESTA</w:t>
-      </w:r>
-    </w:p>
-    <w:p>
-      <w:pPr>
-        <w:pStyle w:val="Sinespaciado"/>
-      </w:pPr>
-    </w:p>
-    <w:p>
-      <w:pPr>
-        <w:pStyle w:val="Sinespaciado"/>
-      </w:pPr>
-      <w:r>
-        <w:t>Se propuso como solución para poder realizar una telemetría a bajo costo, la aplicación de la tecnología de comunicación</w:t>
-      </w:r>
-      <w:r>
-        <w:t xml:space="preserve"> inalámbrica</w:t>
-      </w:r>
-      <w:r>
-        <w:t xml:space="preserve"> </w:t>
-      </w:r>
-      <w:proofErr w:type="spellStart"/>
-      <w:r>
-        <w:t>LoRa</w:t>
-      </w:r>
-      <w:proofErr w:type="spellEnd"/>
-      <w:r>
-        <w:t>, la cual es de muy largo alcance y bajo consumo con una tasa de transferencia</w:t>
-      </w:r>
-      <w:r>
-        <w:t xml:space="preserve"> de datos</w:t>
-      </w:r>
-      <w:r>
-        <w:t xml:space="preserve"> muy baja. Se tomará la frecuencia de la señal proveniente del pickup magnético del caudalímetro instalado, se realizará el cálculo del caudal y se enviará, mediante la tecnología mencionada, </w:t>
-      </w:r>
-      <w:r>
-        <w:t>a una central de monitoreo</w:t>
-      </w:r>
-      <w:r>
-        <w:t xml:space="preserve"> reduciendo los costos </w:t>
-      </w:r>
-      <w:r>
-        <w:t xml:space="preserve">de materiales </w:t>
-      </w:r>
-      <w:r>
-        <w:t>al máximo</w:t>
-      </w:r>
-      <w:r>
-        <w:t>.</w:t>
-      </w:r>
-    </w:p>
-    <w:p>
-      <w:pPr>
-        <w:pStyle w:val="Sinespaciado"/>
-      </w:pPr>
-    </w:p>
-    <w:p>
-      <w:pPr>
-        <w:pStyle w:val="Sinespaciado"/>
-        <w:rPr>
-          <w:b/>
-          <w:i/>
-          <w:sz w:val="28"/>
-          <w:szCs w:val="28"/>
-        </w:rPr>
-      </w:pPr>
-      <w:r>
-        <w:rPr>
-          <w:b/>
-          <w:i/>
-          <w:sz w:val="28"/>
-          <w:szCs w:val="28"/>
-        </w:rPr>
-        <w:t>3.- SOLUCIONES EXISTENTES</w:t>
-      </w:r>
-    </w:p>
-    <w:p>
-      <w:pPr>
-        <w:pStyle w:val="Sinespaciado"/>
-      </w:pPr>
-      <w:r>
-        <w:t>La solución alternativa cableada es muy costosa para poder implementarse debido a las largas distancias involucradas. Tampoco es viable, económicamente, la instalación de una RTU con PLC, radio, borneras, UPS, fuente y otros materiales necesarios para la adquisición del dato de cada cañería. Por otro lado, para el monitoreo</w:t>
-      </w:r>
-      <w:r>
-        <w:t>,</w:t>
-      </w:r>
-      <w:r>
-        <w:t xml:space="preserve"> el costo de la programación e instalación de un SCADA resulta también poco viable en términos económicos. Es por esto, que actualmente, envían una cuadrilla a la zona a tomar los datos manualmente. Esto </w:t>
-      </w:r>
-      <w:r>
-        <w:t>resulta también</w:t>
-      </w:r>
-      <w:r>
-        <w:t xml:space="preserve"> </w:t>
-      </w:r>
       <w:r>
         <w:t>caro por el costo de oportunidad de tener a la cuadrilla en otra tarea, aunque menos que lo mencionado anteriormente,</w:t>
       </w:r>
@@ -858,7 +968,6 @@
           <w:sz w:val="28"/>
           <w:szCs w:val="28"/>
         </w:rPr>
-        <w:lastRenderedPageBreak/>
         <w:t>4.- ANÁLISIS DE LA COMPETENCIA</w:t>
       </w:r>
       <w:r>
@@ -884,15 +993,7 @@
         <w:pStyle w:val="Sinespaciado"/>
       </w:pPr>
       <w:r>
-        <w:t xml:space="preserve">IMPORTANTE: Si bien se adjuntan las especificaciones, solicitamos un breve comentario resultado del análisis que se realizó del producto, a fin de entender rápidamente </w:t>
-      </w:r>
-      <w:proofErr w:type="spellStart"/>
-      <w:r>
-        <w:t>por que</w:t>
-      </w:r>
-      <w:proofErr w:type="spellEnd"/>
-      <w:r>
-        <w:t xml:space="preserve"> se considera competencia.</w:t>
+        <w:t>IMPORTANTE: Si bien se adjuntan las especificaciones, solicitamos un breve comentario resultado del análisis que se realizó del producto, a fin de entender rápidamente por que se considera competencia.</w:t>
       </w:r>
     </w:p>
     <w:p>
@@ -1033,23 +1134,13 @@
                 <w:szCs w:val="16"/>
               </w:rPr>
             </w:pPr>
-            <w:proofErr w:type="spellStart"/>
             <w:r>
               <w:rPr>
                 <w:b/>
                 <w:sz w:val="16"/>
                 <w:szCs w:val="16"/>
               </w:rPr>
-              <w:t>Indice</w:t>
-            </w:r>
-            <w:proofErr w:type="spellEnd"/>
-            <w:r>
-              <w:rPr>
-                <w:b/>
-                <w:sz w:val="16"/>
-                <w:szCs w:val="16"/>
-              </w:rPr>
-              <w:t xml:space="preserve"> satisfacción</w:t>
+              <w:t>Indice satisfacción</w:t>
             </w:r>
           </w:p>
         </w:tc>
@@ -1294,7 +1385,11 @@
         <w:pStyle w:val="Sinespaciado"/>
       </w:pPr>
       <w:r>
-        <w:t>En este punto debe analizarse el estado de arte de la tecnología aplicable a la solución que hemos planteado previamente. Debe plantearse este análisis con la finalidad de determinar cuál es la tecnología conveniente para aplicar a nuestra solución. Esta tecnología conveniente debe apoyarse en:</w:t>
+        <w:t xml:space="preserve">En este punto debe analizarse el estado de arte de la tecnología aplicable a la solución que hemos planteado previamente. Debe plantearse este análisis con la finalidad de determinar cuál es la </w:t>
+      </w:r>
+      <w:r>
+        <w:lastRenderedPageBreak/>
+        <w:t>tecnología conveniente para aplicar a nuestra solución. Esta tecnología conveniente debe apoyarse en:</w:t>
       </w:r>
     </w:p>
     <w:p>
@@ -1343,6 +1438,183 @@
         <w:pStyle w:val="Sinespaciado"/>
       </w:pPr>
       <w:r>
+        <w:t>Acá debo poner toda la Info sobre la viabilidad de utilizar LoRa.</w:t>
+      </w:r>
+    </w:p>
+    <w:p>
+      <w:pPr>
+        <w:pStyle w:val="Sinespaciado"/>
+      </w:pPr>
+    </w:p>
+    <w:p>
+      <w:pPr>
+        <w:pStyle w:val="Sinespaciado"/>
+      </w:pPr>
+      <w:r>
+        <w:t>Teniendo en cuenta el requerimiento del cliente</w:t>
+      </w:r>
+      <w:r>
+        <w:t xml:space="preserve">, </w:t>
+      </w:r>
+      <w:r>
+        <w:t>de medir el caudal</w:t>
+      </w:r>
+      <w:r>
+        <w:t xml:space="preserve">, </w:t>
+      </w:r>
+      <w:r>
+        <w:t>y la necesidad de monitorear la medición</w:t>
+      </w:r>
+      <w:r>
+        <w:t xml:space="preserve"> de manera cómoda, en un sitio hostil como resulta ser la zona rural donde se encuentran los pozos que extraen petróleo</w:t>
+      </w:r>
+      <w:r>
+        <w:t xml:space="preserve">, y descartando a su vez la posibilidad de utilizar RTU, que es lo usual para telemetría en estos sitios, debido a los costos, </w:t>
+      </w:r>
+      <w:r>
+        <w:t xml:space="preserve">se </w:t>
+      </w:r>
+      <w:r>
+        <w:t xml:space="preserve">procedió a </w:t>
+      </w:r>
+      <w:r>
+        <w:t>analiza</w:t>
+      </w:r>
+      <w:r>
+        <w:t>r tecnologías que cumplan con lo mencionado.</w:t>
+      </w:r>
+      <w:r>
+        <w:t xml:space="preserve"> </w:t>
+      </w:r>
+      <w:r>
+        <w:t xml:space="preserve">Atendiendo al requisito de que la variable medida no precisa ser monitoreada constantemente sino mas bien cada cierto periodo de tiempo, </w:t>
+      </w:r>
+      <w:r>
+        <w:t xml:space="preserve">la tecnología LoRa </w:t>
+      </w:r>
+      <w:r>
+        <w:t xml:space="preserve">brinda </w:t>
+      </w:r>
+      <w:r>
+        <w:t>prestacion</w:t>
+      </w:r>
+      <w:r>
+        <w:t>es viables para la implementación. Por un lado, se</w:t>
+      </w:r>
+      <w:r>
+        <w:t xml:space="preserve"> cubren las distancias involucradas en este tipo de sitios de zona rural, donde no hay interferencia debido a edificaciones, </w:t>
+      </w:r>
+      <w:r>
+        <w:t>de varios kilómetros a una tasa de transferencia baja, lo cual implica a su vez un bajo consumo. Existe una empresa que desarrolla placas que ya tienen integrado un microcontrolador con un módulo de radio LoRa</w:t>
+      </w:r>
+      <w:r>
+        <w:t xml:space="preserve"> con lo cual se ahorra la necesidad de implementar tecnologías por separado y lidiar con las compatibilidades derivadas de esto. A su vez, es necesaria la implementación de un circuito analógico externo a la placa que acondicione la señal para su medición debido a las tensiones negativas que entrega el sensor y que deben ingresar al ADC del controlador.</w:t>
+      </w:r>
+    </w:p>
+    <w:p>
+      <w:pPr>
+        <w:pStyle w:val="Sinespaciado"/>
+      </w:pPr>
+      <w:r>
+        <w:t>Por otro lado, esta tecnología permitiría abrir posibilidades de inserción de IoT a este tipo de mercado en la Argentina, ya que el auge de la industria 4.0 apunta a tener la información disponible de variables de interés</w:t>
+      </w:r>
+      <w:r>
+        <w:t xml:space="preserve"> para intercambiar datos y realizar, en este caso, un seguimiento remoto de procesos rutinarios de manera sencilla sin contar con una infraestructura costosa y compleja para la conectividad.</w:t>
+      </w:r>
+    </w:p>
+    <w:p>
+      <w:pPr>
+        <w:pStyle w:val="Sinespaciado"/>
+      </w:pPr>
+      <w:r>
+        <w:t>Para la implementación de este tipo de conectividad se necesita de alimentación para la placa</w:t>
+      </w:r>
+      <w:r>
+        <w:t xml:space="preserve"> y el circuito analógico</w:t>
+      </w:r>
+      <w:r>
+        <w:t>, la cual es proveída por un panel solar, durante los días se insolación</w:t>
+      </w:r>
+      <w:r>
+        <w:t xml:space="preserve"> a través de un regulador</w:t>
+      </w:r>
+      <w:r>
+        <w:t xml:space="preserve">, y por batería con una </w:t>
+      </w:r>
+      <w:r>
+        <w:t xml:space="preserve">cierta </w:t>
+      </w:r>
+      <w:r>
+        <w:t>autonomí</w:t>
+      </w:r>
+      <w:r>
+        <w:t xml:space="preserve">a, </w:t>
+      </w:r>
+      <w:r>
+        <w:t>para los</w:t>
+      </w:r>
+      <w:r>
+        <w:t xml:space="preserve"> posibles días de poca radiación solar en el sitio. Para esto la tensión del panel debe ser tal que permita la carga de la batería y que el consumo de la placa sea el mínimo para maximizar la vida de ésta.</w:t>
+      </w:r>
+      <w:r>
+        <w:t xml:space="preserve"> E</w:t>
+      </w:r>
+      <w:r>
+        <w:t xml:space="preserve">l microcontrolador posee un modo “deep sleep” que permite </w:t>
+      </w:r>
+      <w:r>
+        <w:t>disminuir</w:t>
+      </w:r>
+      <w:r>
+        <w:t xml:space="preserve"> </w:t>
+      </w:r>
+      <w:r>
+        <w:t>el</w:t>
+      </w:r>
+      <w:r>
+        <w:t xml:space="preserve"> consumo </w:t>
+      </w:r>
+      <w:r>
+        <w:t>de los periféricos</w:t>
+      </w:r>
+      <w:r>
+        <w:t xml:space="preserve"> mientras transcurre el tiempo de inactividad de medición. Por otro lado</w:t>
+      </w:r>
+      <w:r>
+        <w:t>,</w:t>
+      </w:r>
+      <w:r>
+        <w:t xml:space="preserve"> se requiere de un Gateway con servidor LoRaWan y </w:t>
+      </w:r>
+      <w:r>
+        <w:t>B</w:t>
+      </w:r>
+      <w:r>
+        <w:t xml:space="preserve">roker MQTT para la disponibilidad del dato. Considerando que ya existen </w:t>
+      </w:r>
+      <w:r>
+        <w:t>G</w:t>
+      </w:r>
+      <w:r>
+        <w:t>ateways instalados en la zona, no es necesario la ubicación de uno</w:t>
+      </w:r>
+      <w:r>
+        <w:t xml:space="preserve"> nuevo,</w:t>
+      </w:r>
+      <w:r>
+        <w:t xml:space="preserve"> a menos que no tenga los recursos mencionados para el almacenamiento y disponibilidad del dato.</w:t>
+      </w:r>
+    </w:p>
+    <w:p>
+      <w:pPr>
+        <w:pStyle w:val="Sinespaciado"/>
+      </w:pPr>
+    </w:p>
+    <w:p>
+      <w:pPr>
+        <w:pStyle w:val="Sinespaciado"/>
+      </w:pPr>
+      <w:r>
         <w:rPr>
           <w:b/>
         </w:rPr>
@@ -1412,7 +1684,6 @@
         <w:pStyle w:val="Sinespaciado"/>
       </w:pPr>
       <w:r>
-        <w:lastRenderedPageBreak/>
         <w:t>Todos los posibles mercados que se consideren deben estar claramente descriptos con un respaldo del origen de la información que permita estimar su veracidad y confiabilidad. En el caso de considerarse no del todo fiable la información deberá evaluarse el riesgo que significa tenerla en cuenta.</w:t>
       </w:r>
     </w:p>
@@ -1643,45 +1914,60 @@
         <w:rPr>
           <w:color w:val="FF0000"/>
         </w:rPr>
-        <w:t xml:space="preserve"> Banda de Frecuencias de operación </w:t>
-      </w:r>
-      <w:proofErr w:type="spellStart"/>
-      <w:r>
+        <w:t xml:space="preserve"> Banda de Frecuencias de operación LoRa.</w:t>
+      </w:r>
+    </w:p>
+    <w:p>
+      <w:pPr>
+        <w:pStyle w:val="Sinespaciado"/>
         <w:rPr>
           <w:color w:val="FF0000"/>
         </w:rPr>
-        <w:t>LoRa</w:t>
-      </w:r>
-      <w:proofErr w:type="spellEnd"/>
-      <w:r>
-        <w:rPr>
-          <w:color w:val="FF0000"/>
-        </w:rPr>
-        <w:t>.</w:t>
-      </w:r>
-    </w:p>
-    <w:p>
-      <w:pPr>
-        <w:pStyle w:val="Sinespaciado"/>
-      </w:pPr>
-    </w:p>
-    <w:p>
-      <w:pPr>
-        <w:pStyle w:val="Sinespaciado"/>
-        <w:rPr>
-          <w:b/>
-          <w:i/>
-          <w:sz w:val="28"/>
-          <w:szCs w:val="28"/>
-        </w:rPr>
-      </w:pPr>
-      <w:r>
-        <w:rPr>
-          <w:b/>
-          <w:i/>
-          <w:sz w:val="28"/>
-          <w:szCs w:val="28"/>
-        </w:rPr>
+      </w:pPr>
+    </w:p>
+    <w:p>
+      <w:pPr>
+        <w:pStyle w:val="Sinespaciado"/>
+      </w:pPr>
+      <w:r>
+        <w:t>Dado el rango de operación de frecuencia de LoRa, el cual se encuentra en la banda australiana AU915-928 Mhz; y  según el cuadro de atribución de bandas de frecuencia</w:t>
+      </w:r>
+      <w:r>
+        <w:t xml:space="preserve"> del espectro radioeléctrico</w:t>
+      </w:r>
+      <w:r>
+        <w:t xml:space="preserve"> de la República Argentina emitido por ENACOM según resolución número “RESOL-2018-581-APN-MM”, se observa que dicha tecnología se encuentra dentro del rango autorizado de radiolocalización libre, no habiendo necesidad de requerir permiso o licencia particular </w:t>
+      </w:r>
+      <w:r>
+        <w:t xml:space="preserve">alguna </w:t>
+      </w:r>
+      <w:r>
+        <w:t xml:space="preserve">para su uso.   </w:t>
+      </w:r>
+    </w:p>
+    <w:p>
+      <w:pPr>
+        <w:pStyle w:val="Sinespaciado"/>
+      </w:pPr>
+    </w:p>
+    <w:p>
+      <w:pPr>
+        <w:pStyle w:val="Sinespaciado"/>
+        <w:rPr>
+          <w:b/>
+          <w:i/>
+          <w:sz w:val="28"/>
+          <w:szCs w:val="28"/>
+        </w:rPr>
+      </w:pPr>
+      <w:r>
+        <w:rPr>
+          <w:b/>
+          <w:i/>
+          <w:sz w:val="28"/>
+          <w:szCs w:val="28"/>
+        </w:rPr>
+        <w:lastRenderedPageBreak/>
         <w:t>9</w:t>
       </w:r>
       <w:r>

</xml_diff>

<commit_message>
Se agregaron mas cosas al doc del preproyecto
</commit_message>
<xml_diff>
--- a/LuisTomasQuiroga.docx
+++ b/LuisTomasQuiroga.docx
@@ -1449,6 +1449,26 @@
     <w:p>
       <w:pPr>
         <w:pStyle w:val="Sinespaciado"/>
+        <w:rPr>
+          <w:b/>
+          <w:bCs/>
+          <w:sz w:val="24"/>
+          <w:szCs w:val="24"/>
+        </w:rPr>
+      </w:pPr>
+      <w:r>
+        <w:rPr>
+          <w:b/>
+          <w:bCs/>
+          <w:sz w:val="24"/>
+          <w:szCs w:val="24"/>
+        </w:rPr>
+        <w:t>Generalidad</w:t>
+      </w:r>
+    </w:p>
+    <w:p>
+      <w:pPr>
+        <w:pStyle w:val="Sinespaciado"/>
       </w:pPr>
       <w:r>
         <w:t>Teniendo en cuenta el requerimiento del cliente</w:t>
@@ -1505,7 +1525,43 @@
         <w:t xml:space="preserve"> cubren las distancias involucradas en este tipo de sitios de zona rural, donde no hay interferencia debido a edificaciones, </w:t>
       </w:r>
       <w:r>
-        <w:t>de varios kilómetros a una tasa de transferencia baja, lo cual implica a su vez un bajo consumo. Existe una empresa que desarrolla placas que ya tienen integrado un microcontrolador con un módulo de radio LoRa</w:t>
+        <w:t xml:space="preserve">de varios kilómetros a una tasa de transferencia baja, lo cual implica a su vez un bajo consumo. </w:t>
+      </w:r>
+    </w:p>
+    <w:p>
+      <w:pPr>
+        <w:pStyle w:val="Sinespaciado"/>
+      </w:pPr>
+    </w:p>
+    <w:p>
+      <w:pPr>
+        <w:pStyle w:val="Sinespaciado"/>
+        <w:rPr>
+          <w:b/>
+          <w:bCs/>
+          <w:sz w:val="24"/>
+          <w:szCs w:val="24"/>
+        </w:rPr>
+      </w:pPr>
+      <w:r>
+        <w:rPr>
+          <w:b/>
+          <w:bCs/>
+          <w:sz w:val="24"/>
+          <w:szCs w:val="24"/>
+        </w:rPr>
+        <w:t>Microcontrolador + Comunicación</w:t>
+      </w:r>
+    </w:p>
+    <w:p>
+      <w:pPr>
+        <w:pStyle w:val="Sinespaciado"/>
+      </w:pPr>
+      <w:r>
+        <w:t>Cabe destacar, que e</w:t>
+      </w:r>
+      <w:r>
+        <w:t>xiste una empresa que desarrolla placas que ya tienen integrado un microcontrolador con un módulo de radio LoRa</w:t>
       </w:r>
       <w:r>
         <w:t xml:space="preserve"> con lo cual se ahorra la necesidad de implementar tecnologías por separado y lidiar con las compatibilidades derivadas de esto. A su vez, es necesaria la implementación de un circuito analógico externo a la placa que acondicione la señal para su medición debido a las tensiones negativas que entrega el sensor y que deben ingresar al ADC del controlador.</w:t>
@@ -1516,7 +1572,13 @@
         <w:pStyle w:val="Sinespaciado"/>
       </w:pPr>
       <w:r>
-        <w:t>Por otro lado, esta tecnología permitiría abrir posibilidades de inserción de IoT a este tipo de mercado en la Argentina, ya que el auge de la industria 4.0 apunta a tener la información disponible de variables de interés</w:t>
+        <w:t xml:space="preserve">Por otro lado, esta tecnología permitiría abrir posibilidades de inserción de IoT </w:t>
+      </w:r>
+      <w:r>
+        <w:t xml:space="preserve">(Internet of things) </w:t>
+      </w:r>
+      <w:r>
+        <w:t>a este tipo de mercado en la Argentina, ya que el auge de la industria 4.0 apunta a tener la información disponible de variables de interés</w:t>
       </w:r>
       <w:r>
         <w:t xml:space="preserve"> para intercambiar datos y realizar, en este caso, un seguimiento remoto de procesos rutinarios de manera sencilla sin contar con una infraestructura costosa y compleja para la conectividad.</w:t>
@@ -1527,6 +1589,39 @@
         <w:pStyle w:val="Sinespaciado"/>
       </w:pPr>
       <w:r>
+        <w:t>Los detalles de cálculos de enlace se presentan en el documento adjunto “Cálculo de enlace radio LoRa”.</w:t>
+      </w:r>
+    </w:p>
+    <w:p>
+      <w:pPr>
+        <w:pStyle w:val="Sinespaciado"/>
+      </w:pPr>
+    </w:p>
+    <w:p>
+      <w:pPr>
+        <w:pStyle w:val="Sinespaciado"/>
+        <w:rPr>
+          <w:b/>
+          <w:bCs/>
+          <w:sz w:val="24"/>
+          <w:szCs w:val="24"/>
+        </w:rPr>
+      </w:pPr>
+      <w:r>
+        <w:rPr>
+          <w:b/>
+          <w:bCs/>
+          <w:sz w:val="24"/>
+          <w:szCs w:val="24"/>
+        </w:rPr>
+        <w:t>Alimentación y medición</w:t>
+      </w:r>
+    </w:p>
+    <w:p>
+      <w:pPr>
+        <w:pStyle w:val="Sinespaciado"/>
+      </w:pPr>
+      <w:r>
         <w:t>Para la implementación de este tipo de conectividad se necesita de alimentación para la placa</w:t>
       </w:r>
       <w:r>
@@ -1578,19 +1673,35 @@
         <w:t>de los periféricos</w:t>
       </w:r>
       <w:r>
-        <w:t xml:space="preserve"> mientras transcurre el tiempo de inactividad de medición. Por otro lado</w:t>
+        <w:t xml:space="preserve"> mientras transcurre el tiempo de inactividad de medición. P</w:t>
+      </w:r>
+      <w:r>
+        <w:t>ara el envío del dato</w:t>
       </w:r>
       <w:r>
         <w:t>,</w:t>
       </w:r>
       <w:r>
-        <w:t xml:space="preserve"> se requiere de un Gateway con servidor LoRaWan y </w:t>
+        <w:t xml:space="preserve"> además de la radio LoRa,</w:t>
+      </w:r>
+      <w:r>
+        <w:t xml:space="preserve"> se requiere de </w:t>
+      </w:r>
+      <w:r>
+        <w:lastRenderedPageBreak/>
+        <w:t xml:space="preserve">un Gateway con servidor LoRaWan y </w:t>
       </w:r>
       <w:r>
         <w:t>B</w:t>
       </w:r>
       <w:r>
-        <w:t xml:space="preserve">roker MQTT para la disponibilidad del dato. Considerando que ya existen </w:t>
+        <w:t xml:space="preserve">roker MQTT para la disponibilidad del dato. </w:t>
+      </w:r>
+      <w:r>
+        <w:t xml:space="preserve">El mismo puede servir a su vez como repetidor del dato utilizando el modo “packet forwarder”, para el tratamiento del paquete de datos. </w:t>
+      </w:r>
+      <w:r>
+        <w:t xml:space="preserve">Considerando que ya existen </w:t>
       </w:r>
       <w:r>
         <w:t>G</w:t>
@@ -1609,6 +1720,216 @@
       <w:pPr>
         <w:pStyle w:val="Sinespaciado"/>
       </w:pPr>
+      <w:r>
+        <w:t>Para la visualización de los datos se pueden utilizar herramientas de software gratuitas que se pueden incluir en el paquete de producto de venta.</w:t>
+      </w:r>
+      <w:r>
+        <w:t xml:space="preserve"> </w:t>
+      </w:r>
+    </w:p>
+    <w:p>
+      <w:pPr>
+        <w:pStyle w:val="Sinespaciado"/>
+      </w:pPr>
+    </w:p>
+    <w:p>
+      <w:pPr>
+        <w:pStyle w:val="Sinespaciado"/>
+        <w:rPr>
+          <w:b/>
+          <w:bCs/>
+          <w:sz w:val="24"/>
+          <w:szCs w:val="24"/>
+        </w:rPr>
+      </w:pPr>
+      <w:r>
+        <w:rPr>
+          <w:b/>
+          <w:bCs/>
+          <w:sz w:val="24"/>
+          <w:szCs w:val="24"/>
+        </w:rPr>
+        <w:t xml:space="preserve">Interfaz </w:t>
+      </w:r>
+    </w:p>
+    <w:p>
+      <w:pPr>
+        <w:pStyle w:val="Sinespaciado"/>
+      </w:pPr>
+      <w:r>
+        <w:t>En lo que respecta a la interfaz,</w:t>
+      </w:r>
+      <w:r>
+        <w:t xml:space="preserve"> </w:t>
+      </w:r>
+      <w:r>
+        <w:t>p</w:t>
+      </w:r>
+      <w:r>
+        <w:t>ara tomar los datos del Broker MQTT mediante este protocolo se puede utilizar la herramienta open source basada en programación de flujo, llamada “NodeRed”. Sirve para conectar dispositivos de hardware con diferentes protocolos (Modbus, TCP/IP, etc). Se programa en JavaScript utilizando el entorno NodeJS. El mismo puede correr en una máquina local</w:t>
+      </w:r>
+      <w:r>
+        <w:t xml:space="preserve"> (en la sala de control)</w:t>
+      </w:r>
+      <w:r>
+        <w:t xml:space="preserve"> </w:t>
+      </w:r>
+      <w:r>
+        <w:t>o en un entorno virtual en la nube, dependiendo las preferencias del cliente.</w:t>
+      </w:r>
+      <w:r>
+        <w:t xml:space="preserve"> </w:t>
+      </w:r>
+      <w:r>
+        <w:t xml:space="preserve"> </w:t>
+      </w:r>
+    </w:p>
+    <w:p>
+      <w:pPr>
+        <w:pStyle w:val="Sinespaciado"/>
+      </w:pPr>
+    </w:p>
+    <w:p>
+      <w:pPr>
+        <w:pStyle w:val="Sinespaciado"/>
+        <w:rPr>
+          <w:b/>
+          <w:bCs/>
+          <w:sz w:val="24"/>
+          <w:szCs w:val="24"/>
+        </w:rPr>
+      </w:pPr>
+      <w:r>
+        <w:rPr>
+          <w:b/>
+          <w:bCs/>
+          <w:sz w:val="24"/>
+          <w:szCs w:val="24"/>
+        </w:rPr>
+        <w:t>Almacenamiento de datos</w:t>
+      </w:r>
+    </w:p>
+    <w:p>
+      <w:pPr>
+        <w:pStyle w:val="Sinespaciado"/>
+      </w:pPr>
+      <w:r>
+        <w:t xml:space="preserve">Los datos que tomará NodeRed pueden enviarse a una base de datos para métricas, para encuestar las mediciones cada vez que se necesite. Ya sea para historial ver el historial o para ver en tiempo real. Existen varias posibilidades para esto: InfluxDb, </w:t>
+      </w:r>
+    </w:p>
+    <w:p>
+      <w:pPr>
+        <w:pStyle w:val="Sinespaciado"/>
+      </w:pPr>
+      <w:r>
+        <w:t xml:space="preserve"> </w:t>
+      </w:r>
+    </w:p>
+    <w:p>
+      <w:pPr>
+        <w:pStyle w:val="Sinespaciado"/>
+        <w:rPr>
+          <w:b/>
+          <w:bCs/>
+          <w:sz w:val="24"/>
+          <w:szCs w:val="24"/>
+        </w:rPr>
+      </w:pPr>
+      <w:r>
+        <w:rPr>
+          <w:b/>
+          <w:bCs/>
+          <w:sz w:val="24"/>
+          <w:szCs w:val="24"/>
+        </w:rPr>
+        <w:t>Visualización</w:t>
+      </w:r>
+    </w:p>
+    <w:p>
+      <w:pPr>
+        <w:pStyle w:val="Sinespaciado"/>
+      </w:pPr>
+      <w:r>
+        <w:t>Para la monitorización de los datos se pueden utilizar dashboards que se conecten con dicha base de datos y puedan visualizarse los mismos en formatos de gráficos de tendencia, gráficos de barra, etc. El mismo es personalizable en función de las necesidades del cliente.</w:t>
+      </w:r>
+      <w:r>
+        <w:t xml:space="preserve"> Pueden a su vez generarse alarmas que se envíen por mail, si se superan umbrales por defecto o por exceso.</w:t>
+      </w:r>
+    </w:p>
+    <w:p>
+      <w:pPr>
+        <w:pStyle w:val="Sinespaciado"/>
+      </w:pPr>
+    </w:p>
+    <w:p>
+      <w:pPr>
+        <w:pStyle w:val="Sinespaciado"/>
+      </w:pPr>
+    </w:p>
+    <w:p>
+      <w:pPr>
+        <w:pStyle w:val="Sinespaciado"/>
+        <w:rPr>
+          <w:b/>
+          <w:bCs/>
+          <w:sz w:val="24"/>
+          <w:szCs w:val="24"/>
+        </w:rPr>
+      </w:pPr>
+      <w:r>
+        <w:rPr>
+          <w:b/>
+          <w:bCs/>
+          <w:sz w:val="24"/>
+          <w:szCs w:val="24"/>
+        </w:rPr>
+        <w:t>Conclusión</w:t>
+      </w:r>
+    </w:p>
+    <w:p>
+      <w:pPr>
+        <w:pStyle w:val="Sinespaciado"/>
+      </w:pPr>
+      <w:r>
+        <w:t>Atento a lo adjunto en el documento de detalle de cálculos de enlace, puede</w:t>
+      </w:r>
+      <w:r>
+        <w:t xml:space="preserve"> deducirse</w:t>
+      </w:r>
+      <w:r>
+        <w:t xml:space="preserve"> la viabilidad de tener conectados varios dispositivos a un mismo Gateway dado el gran alcance que poseen los nodos y la disponibilidad geográfica del lugar donde serán instalados.</w:t>
+      </w:r>
+      <w:r>
+        <w:t xml:space="preserve"> La introducción de paquetes de software open-source para monitoreo realzan el valor del producto </w:t>
+      </w:r>
+      <w:r>
+        <w:t xml:space="preserve">y lo hacen más atractivo, </w:t>
+      </w:r>
+      <w:r>
+        <w:t xml:space="preserve">ya que no sólo se cuenta con las mediciones y cálculos de variables de interés, sino que se vende todo un sistema de telemetría, desde la medición de la señal de interés con el instrumento hasta el monitoreo de las variables </w:t>
+      </w:r>
+      <w:r>
+        <w:t xml:space="preserve">procesadas </w:t>
+      </w:r>
+      <w:r>
+        <w:t>en una computadora ubicada en la central de control, con el agregado, incluso, de la posibilidad de monitorearlas a través de un celular o tablet.</w:t>
+      </w:r>
+    </w:p>
+    <w:p>
+      <w:pPr>
+        <w:pStyle w:val="Sinespaciado"/>
+      </w:pPr>
+    </w:p>
+    <w:p>
+      <w:pPr>
+        <w:pStyle w:val="Sinespaciado"/>
+        <w:rPr>
+          <w:b/>
+          <w:bCs/>
+          <w:sz w:val="24"/>
+          <w:szCs w:val="24"/>
+        </w:rPr>
+      </w:pPr>
     </w:p>
     <w:p>
       <w:pPr>
@@ -1684,6 +2005,7 @@
         <w:pStyle w:val="Sinespaciado"/>
       </w:pPr>
       <w:r>
+        <w:lastRenderedPageBreak/>
         <w:t>Todos los posibles mercados que se consideren deben estar claramente descriptos con un respaldo del origen de la información que permita estimar su veracidad y confiabilidad. En el caso de considerarse no del todo fiable la información deberá evaluarse el riesgo que significa tenerla en cuenta.</w:t>
       </w:r>
     </w:p>
@@ -1967,7 +2289,6 @@
           <w:sz w:val="28"/>
           <w:szCs w:val="28"/>
         </w:rPr>
-        <w:lastRenderedPageBreak/>
         <w:t>9</w:t>
       </w:r>
       <w:r>

</xml_diff>